<commit_message>
Adding review in paper
</commit_message>
<xml_diff>
--- a/docs/PGT 06.18.docx
+++ b/docs/PGT 06.18.docx
@@ -84,7 +84,7 @@
               </wp:anchor>
             </w:drawing>
           </mc:Choice>
-          <mc:Fallback xmlns:w16cex="http://schemas.microsoft.com/office/word/2018/wordml/cex" xmlns:w16="http://schemas.microsoft.com/office/word/2018/wordml">
+          <mc:Fallback xmlns:w16="http://schemas.microsoft.com/office/word/2018/wordml" xmlns:w16cex="http://schemas.microsoft.com/office/word/2018/wordml/cex">
             <w:pict>
               <v:rect w14:anchorId="781D05E8" id="Rectangle 4" o:spid="_x0000_s1026" style="position:absolute;margin-left:439.85pt;margin-top:-37.15pt;width:15.7pt;height:14.3pt;z-index:251672576;visibility:visible;mso-wrap-style:square;mso-wrap-distance-left:9pt;mso-wrap-distance-top:0;mso-wrap-distance-right:9pt;mso-wrap-distance-bottom:0;mso-position-horizontal:absolute;mso-position-horizontal-relative:text;mso-position-vertical:absolute;mso-position-vertical-relative:text;v-text-anchor:middle" o:gfxdata="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" fillcolor="white [3212]" stroked="f" strokeweight="1pt"/>
             </w:pict>
@@ -160,7 +160,7 @@
               </wp:anchor>
             </w:drawing>
           </mc:Choice>
-          <mc:Fallback xmlns:w16cex="http://schemas.microsoft.com/office/word/2018/wordml/cex" xmlns:w16="http://schemas.microsoft.com/office/word/2018/wordml">
+          <mc:Fallback xmlns:w16="http://schemas.microsoft.com/office/word/2018/wordml" xmlns:w16cex="http://schemas.microsoft.com/office/word/2018/wordml/cex">
             <w:pict>
               <v:rect w14:anchorId="6EC5F111" id="Retângulo 1" o:spid="_x0000_s1026" style="position:absolute;margin-left:439.9pt;margin-top:-51.55pt;width:25.95pt;height:14.25pt;z-index:251666432;visibility:visible;mso-wrap-style:square;mso-wrap-distance-left:9pt;mso-wrap-distance-top:0;mso-wrap-distance-right:9pt;mso-wrap-distance-bottom:0;mso-position-horizontal:absolute;mso-position-horizontal-relative:text;mso-position-vertical:absolute;mso-position-vertical-relative:text;v-text-anchor:middle" o:gfxdata="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" fillcolor="white [3212]" stroked="f" strokeweight="1pt"/>
             </w:pict>
@@ -657,7 +657,7 @@
               </wp:anchor>
             </w:drawing>
           </mc:Choice>
-          <mc:Fallback xmlns:w16cex="http://schemas.microsoft.com/office/word/2018/wordml/cex" xmlns:w16="http://schemas.microsoft.com/office/word/2018/wordml">
+          <mc:Fallback xmlns:w16="http://schemas.microsoft.com/office/word/2018/wordml" xmlns:w16cex="http://schemas.microsoft.com/office/word/2018/wordml/cex">
             <w:pict>
               <v:rect w14:anchorId="3A44C8F2" id="Rectangle 5" o:spid="_x0000_s1026" style="position:absolute;margin-left:439.85pt;margin-top:-37.15pt;width:15.7pt;height:14.3pt;z-index:251674624;visibility:visible;mso-wrap-style:square;mso-wrap-distance-left:9pt;mso-wrap-distance-top:0;mso-wrap-distance-right:9pt;mso-wrap-distance-bottom:0;mso-position-horizontal:absolute;mso-position-horizontal-relative:text;mso-position-vertical:absolute;mso-position-vertical-relative:text;v-text-anchor:middle" o:gfxdata="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" fillcolor="white [3212]" stroked="f" strokeweight="1pt"/>
             </w:pict>
@@ -736,7 +736,7 @@
               </wp:anchor>
             </w:drawing>
           </mc:Choice>
-          <mc:Fallback xmlns:w16cex="http://schemas.microsoft.com/office/word/2018/wordml/cex" xmlns:w16="http://schemas.microsoft.com/office/word/2018/wordml">
+          <mc:Fallback xmlns:w16="http://schemas.microsoft.com/office/word/2018/wordml" xmlns:w16cex="http://schemas.microsoft.com/office/word/2018/wordml/cex">
             <w:pict>
               <v:rect w14:anchorId="7665C770" id="Retângulo 2" o:spid="_x0000_s1026" style="position:absolute;margin-left:436.25pt;margin-top:-52.55pt;width:25.95pt;height:14.25pt;z-index:251668480;visibility:visible;mso-wrap-style:square;mso-height-percent:0;mso-wrap-distance-left:9pt;mso-wrap-distance-top:0;mso-wrap-distance-right:9pt;mso-wrap-distance-bottom:0;mso-position-horizontal:absolute;mso-position-horizontal-relative:text;mso-position-vertical:absolute;mso-position-vertical-relative:text;mso-height-percent:0;mso-height-relative:margin;v-text-anchor:middle" o:gfxdata="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" fillcolor="white [3212]" stroked="f" strokeweight="1pt"/>
             </w:pict>
@@ -815,7 +815,7 @@
               </wp:anchor>
             </w:drawing>
           </mc:Choice>
-          <mc:Fallback xmlns:w16cex="http://schemas.microsoft.com/office/word/2018/wordml/cex" xmlns:w16="http://schemas.microsoft.com/office/word/2018/wordml">
+          <mc:Fallback xmlns:w16="http://schemas.microsoft.com/office/word/2018/wordml" xmlns:w16cex="http://schemas.microsoft.com/office/word/2018/wordml/cex">
             <w:pict>
               <v:rect w14:anchorId="744EB163" id="Retângulo 2" o:spid="_x0000_s1026" style="position:absolute;margin-left:433.65pt;margin-top:-51.55pt;width:25.95pt;height:14.25pt;z-index:251667456;visibility:visible;mso-wrap-style:square;mso-height-percent:0;mso-wrap-distance-left:9pt;mso-wrap-distance-top:0;mso-wrap-distance-right:9pt;mso-wrap-distance-bottom:0;mso-position-horizontal:absolute;mso-position-horizontal-relative:text;mso-position-vertical:absolute;mso-position-vertical-relative:text;mso-height-percent:0;mso-height-relative:margin;v-text-anchor:middle" o:gfxdata="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" fillcolor="white [3212]" stroked="f" strokeweight="1pt"/>
             </w:pict>
@@ -2240,7 +2240,7 @@
               </wp:anchor>
             </w:drawing>
           </mc:Choice>
-          <mc:Fallback xmlns:w16cex="http://schemas.microsoft.com/office/word/2018/wordml/cex" xmlns:w16="http://schemas.microsoft.com/office/word/2018/wordml">
+          <mc:Fallback xmlns:w16="http://schemas.microsoft.com/office/word/2018/wordml" xmlns:w16cex="http://schemas.microsoft.com/office/word/2018/wordml/cex">
             <w:pict>
               <v:rect w14:anchorId="38DC0E58" id="Retângulo 5" o:spid="_x0000_s1026" style="position:absolute;margin-left:-25.25pt;margin-top:-49.5pt;width:25.95pt;height:18.9pt;z-index:251710464;visibility:visible;mso-wrap-style:square;mso-height-percent:0;mso-wrap-distance-left:9pt;mso-wrap-distance-top:0;mso-wrap-distance-right:9pt;mso-wrap-distance-bottom:0;mso-position-horizontal:right;mso-position-horizontal-relative:margin;mso-position-vertical:absolute;mso-position-vertical-relative:text;mso-height-percent:0;mso-height-relative:margin;v-text-anchor:middle" o:gfxdata="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" fillcolor="white [3212]" stroked="f" strokeweight="1pt">
                 <w10:wrap anchorx="margin"/>
@@ -2652,7 +2652,7 @@
               </wp:anchor>
             </w:drawing>
           </mc:Choice>
-          <mc:Fallback xmlns:w16cex="http://schemas.microsoft.com/office/word/2018/wordml/cex" xmlns:w16="http://schemas.microsoft.com/office/word/2018/wordml">
+          <mc:Fallback xmlns:w16="http://schemas.microsoft.com/office/word/2018/wordml" xmlns:w16cex="http://schemas.microsoft.com/office/word/2018/wordml/cex">
             <w:pict>
               <v:rect w14:anchorId="4045C856" id="Rectangle 18" o:spid="_x0000_s1026" style="position:absolute;margin-left:439.15pt;margin-top:-35.25pt;width:15.7pt;height:14.3pt;z-index:251678720;visibility:visible;mso-wrap-style:square;mso-wrap-distance-left:9pt;mso-wrap-distance-top:0;mso-wrap-distance-right:9pt;mso-wrap-distance-bottom:0;mso-position-horizontal:absolute;mso-position-horizontal-relative:text;mso-position-vertical:absolute;mso-position-vertical-relative:text;v-text-anchor:middle" o:gfxdata="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" fillcolor="white [3212]" stroked="f" strokeweight="1pt"/>
             </w:pict>
@@ -2732,7 +2732,7 @@
               </wp:anchor>
             </w:drawing>
           </mc:Choice>
-          <mc:Fallback xmlns:w16cex="http://schemas.microsoft.com/office/word/2018/wordml/cex" xmlns:w16="http://schemas.microsoft.com/office/word/2018/wordml">
+          <mc:Fallback xmlns:w16="http://schemas.microsoft.com/office/word/2018/wordml" xmlns:w16cex="http://schemas.microsoft.com/office/word/2018/wordml/cex">
             <w:pict>
               <v:rect w14:anchorId="5AF9E9FE" id="Retângulo 5" o:spid="_x0000_s1026" style="position:absolute;margin-left:439.1pt;margin-top:-54.2pt;width:25.95pt;height:18.9pt;z-index:251671552;visibility:visible;mso-wrap-style:square;mso-height-percent:0;mso-wrap-distance-left:9pt;mso-wrap-distance-top:0;mso-wrap-distance-right:9pt;mso-wrap-distance-bottom:0;mso-position-horizontal:absolute;mso-position-horizontal-relative:text;mso-position-vertical:absolute;mso-position-vertical-relative:text;mso-height-percent:0;mso-height-relative:margin;v-text-anchor:middle" o:gfxdata="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" fillcolor="white [3212]" stroked="f" strokeweight="1pt"/>
             </w:pict>
@@ -7196,7 +7196,7 @@
               </wp:anchor>
             </w:drawing>
           </mc:Choice>
-          <mc:Fallback xmlns:w16cex="http://schemas.microsoft.com/office/word/2018/wordml/cex" xmlns:w16="http://schemas.microsoft.com/office/word/2018/wordml">
+          <mc:Fallback xmlns:w16="http://schemas.microsoft.com/office/word/2018/wordml" xmlns:w16cex="http://schemas.microsoft.com/office/word/2018/wordml/cex">
             <w:pict>
               <v:rect w14:anchorId="5EED839E" id="Retângulo 5" o:spid="_x0000_s1026" style="position:absolute;margin-left:438.9pt;margin-top:-48.25pt;width:25.95pt;height:18.9pt;z-index:251685888;visibility:visible;mso-wrap-style:square;mso-height-percent:0;mso-wrap-distance-left:9pt;mso-wrap-distance-top:0;mso-wrap-distance-right:9pt;mso-wrap-distance-bottom:0;mso-position-horizontal:absolute;mso-position-horizontal-relative:text;mso-position-vertical:absolute;mso-position-vertical-relative:text;mso-height-percent:0;mso-height-relative:margin;v-text-anchor:middle" o:gfxdata="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" fillcolor="white [3212]" stroked="f" strokeweight="1pt"/>
             </w:pict>
@@ -7272,7 +7272,7 @@
               </wp:anchor>
             </w:drawing>
           </mc:Choice>
-          <mc:Fallback xmlns:w16cex="http://schemas.microsoft.com/office/word/2018/wordml/cex" xmlns:w16="http://schemas.microsoft.com/office/word/2018/wordml">
+          <mc:Fallback xmlns:w16="http://schemas.microsoft.com/office/word/2018/wordml" xmlns:w16cex="http://schemas.microsoft.com/office/word/2018/wordml/cex">
             <w:pict>
               <v:rect w14:anchorId="5914DFE2" id="Rectangle 21" o:spid="_x0000_s1026" style="position:absolute;margin-left:439.15pt;margin-top:-37.05pt;width:15.7pt;height:14.3pt;z-index:251680768;visibility:visible;mso-wrap-style:square;mso-wrap-distance-left:9pt;mso-wrap-distance-top:0;mso-wrap-distance-right:9pt;mso-wrap-distance-bottom:0;mso-position-horizontal:absolute;mso-position-horizontal-relative:text;mso-position-vertical:absolute;mso-position-vertical-relative:text;v-text-anchor:middle" o:gfxdata="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" fillcolor="white [3212]" stroked="f" strokeweight="1pt"/>
             </w:pict>
@@ -9958,7 +9958,19 @@
         <w:rPr>
           <w:color w:val="000000" w:themeColor="text1"/>
         </w:rPr>
-        <w:t>. Como consequência direta desta evolução novas t</w:t>
+        <w:t>. Como consequência direta desta evolução</w:t>
+      </w:r>
+      <w:r>
+        <w:rPr>
+          <w:color w:val="000000" w:themeColor="text1"/>
+        </w:rPr>
+        <w:t>,</w:t>
+      </w:r>
+      <w:r>
+        <w:rPr>
+          <w:color w:val="000000" w:themeColor="text1"/>
+        </w:rPr>
+        <w:t xml:space="preserve"> novas t</w:t>
       </w:r>
       <w:r>
         <w:rPr>
@@ -10408,7 +10420,7 @@
         <w:rPr>
           <w:color w:val="000000" w:themeColor="text1"/>
         </w:rPr>
-        <w:t xml:space="preserve"> vem sendo utilizada para identificar anomalias em documentos, boletos, e nas formas de pagamentos atuais</w:t>
+        <w:t xml:space="preserve"> vem sendo utilizada para identificar anomalias em documentos, boletos e nas formas de pagamentos atuais</w:t>
       </w:r>
       <w:r>
         <w:rPr>
@@ -10577,14 +10589,14 @@
         <w:rPr>
           <w:color w:val="000000" w:themeColor="text1"/>
         </w:rPr>
-        <w:t xml:space="preserve"> e, </w:t>
+        <w:t xml:space="preserve"> e com </w:t>
       </w:r>
       <w:r>
         <w:rPr>
           <w:color w:val="000000" w:themeColor="text1"/>
         </w:rPr>
         <w:lastRenderedPageBreak/>
-        <w:t xml:space="preserve">com o intuito de se protegerem </w:t>
+        <w:t xml:space="preserve">o intuito de se protegerem </w:t>
       </w:r>
       <w:r>
         <w:rPr>
@@ -10608,7 +10620,7 @@
         <w:rPr>
           <w:color w:val="000000" w:themeColor="text1"/>
         </w:rPr>
-        <w:t xml:space="preserve"> contra fraudes, as empresas têm criado ou aprimorado </w:t>
+        <w:t xml:space="preserve"> contra fraudes as empresas têm criado ou aprimorado </w:t>
       </w:r>
       <w:r>
         <w:rPr>
@@ -10893,7 +10905,19 @@
         <w:jc w:val="both"/>
       </w:pPr>
       <w:r>
-        <w:t xml:space="preserve">Baseado na legislação brasileira define o que é uma fraude e introduz às </w:t>
+        <w:t xml:space="preserve">Baseado na legislação brasileira </w:t>
+      </w:r>
+      <w:r>
+        <w:t xml:space="preserve">busca </w:t>
+      </w:r>
+      <w:r>
+        <w:t>defin</w:t>
+      </w:r>
+      <w:r>
+        <w:t>ir</w:t>
+      </w:r>
+      <w:r>
+        <w:t xml:space="preserve"> o que é uma fraude e introduz às </w:t>
       </w:r>
       <w:r>
         <w:t>técnicas</w:t>
@@ -11251,7 +11275,16 @@
           <w:b/>
           <w:bCs/>
         </w:rPr>
-        <w:t>Revisão Literária</w:t>
+        <w:t>Revisã</w:t>
+      </w:r>
+      <w:bookmarkStart w:id="4" w:name="_GoBack"/>
+      <w:bookmarkEnd w:id="4"/>
+      <w:r>
+        <w:rPr>
+          <w:b/>
+          <w:bCs/>
+        </w:rPr>
+        <w:t>o Literária</w:t>
       </w:r>
     </w:p>
     <w:p>
@@ -13135,7 +13168,7 @@
               </wp:anchor>
             </w:drawing>
           </mc:Choice>
-          <mc:Fallback xmlns:w16cex="http://schemas.microsoft.com/office/word/2018/wordml/cex" xmlns:w16="http://schemas.microsoft.com/office/word/2018/wordml">
+          <mc:Fallback xmlns:w16="http://schemas.microsoft.com/office/word/2018/wordml" xmlns:w16cex="http://schemas.microsoft.com/office/word/2018/wordml/cex">
             <w:pict>
               <v:line w14:anchorId="35E2C6DE" id="Straight Connector 30" o:spid="_x0000_s1026" style="position:absolute;z-index:251702272;visibility:visible;mso-wrap-style:square;mso-wrap-distance-left:9pt;mso-wrap-distance-top:0;mso-wrap-distance-right:9pt;mso-wrap-distance-bottom:0;mso-position-horizontal:absolute;mso-position-horizontal-relative:text;mso-position-vertical:absolute;mso-position-vertical-relative:text" from="0,148.45pt" to="141.85pt,148.45pt" o:gfxdata="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" strokecolor="black [3200]" strokeweight=".5pt">
                 <v:stroke joinstyle="miter"/>
@@ -20070,16 +20103,7 @@
           <w:bCs/>
           <w:color w:val="000000" w:themeColor="text1"/>
         </w:rPr>
-        <w:t>. A execução destes métodos, por conta disso, é rápida – alg</w:t>
-      </w:r>
-      <w:bookmarkStart w:id="4" w:name="_GoBack"/>
-      <w:bookmarkEnd w:id="4"/>
-      <w:r>
-        <w:rPr>
-          <w:bCs/>
-          <w:color w:val="000000" w:themeColor="text1"/>
-        </w:rPr>
-        <w:t xml:space="preserve">o muito desejado em </w:t>
+        <w:t xml:space="preserve">. A execução destes métodos, por conta disso, é rápida – algo muito desejado em </w:t>
       </w:r>
       <w:proofErr w:type="spellStart"/>
       <w:r>
@@ -34228,21 +34252,7 @@
                                 <w:color w:val="000000" w:themeColor="text1"/>
                                 <w:sz w:val="20"/>
                               </w:rPr>
-                              <w:t>Um parâmetro é um argumento de con</w:t>
-                            </w:r>
-                            <w:r>
-                              <w:rPr>
-                                <w:color w:val="000000" w:themeColor="text1"/>
-                                <w:sz w:val="20"/>
-                              </w:rPr>
-                              <w:t>f</w:t>
-                            </w:r>
-                            <w:r>
-                              <w:rPr>
-                                <w:color w:val="000000" w:themeColor="text1"/>
-                                <w:sz w:val="20"/>
-                              </w:rPr>
-                              <w:t xml:space="preserve">iguração interna do modelo preditivo e cujo valor pode ser estimado a partir dos dados de treinamento – como os pesos sinápticos de uma RNA – já os </w:t>
+                              <w:t xml:space="preserve">Um parâmetro é um argumento de configuração interna do modelo preditivo e cujo valor pode ser estimado a partir dos dados de treinamento – como os pesos sinápticos de uma RNA – já os </w:t>
                             </w:r>
                             <w:proofErr w:type="spellStart"/>
                             <w:r>
@@ -34348,21 +34358,7 @@
                           <w:color w:val="000000" w:themeColor="text1"/>
                           <w:sz w:val="20"/>
                         </w:rPr>
-                        <w:t>Um parâmetro é um argumento de con</w:t>
-                      </w:r>
-                      <w:r>
-                        <w:rPr>
-                          <w:color w:val="000000" w:themeColor="text1"/>
-                          <w:sz w:val="20"/>
-                        </w:rPr>
-                        <w:t>f</w:t>
-                      </w:r>
-                      <w:r>
-                        <w:rPr>
-                          <w:color w:val="000000" w:themeColor="text1"/>
-                          <w:sz w:val="20"/>
-                        </w:rPr>
-                        <w:t xml:space="preserve">iguração interna do modelo preditivo e cujo valor pode ser estimado a partir dos dados de treinamento – como os pesos sinápticos de uma RNA – já os </w:t>
+                        <w:t xml:space="preserve">Um parâmetro é um argumento de configuração interna do modelo preditivo e cujo valor pode ser estimado a partir dos dados de treinamento – como os pesos sinápticos de uma RNA – já os </w:t>
                       </w:r>
                       <w:proofErr w:type="spellStart"/>
                       <w:r>
@@ -55238,11 +55234,6 @@
         <w:docPartUnique/>
       </w:docPartObj>
     </w:sdtPr>
-    <w:sdtEndPr>
-      <w:rPr>
-        <w:rStyle w:val="PageNumber"/>
-      </w:rPr>
-    </w:sdtEndPr>
     <w:sdtContent>
       <w:p>
         <w:pPr>
@@ -55274,7 +55265,6 @@
         <w:docPartUnique/>
       </w:docPartObj>
     </w:sdtPr>
-    <w:sdtEndPr/>
     <w:sdtContent>
       <w:p>
         <w:pPr>
@@ -55355,7 +55345,7 @@
                 </wp:anchor>
               </w:drawing>
             </mc:Choice>
-            <mc:Fallback xmlns:w16cex="http://schemas.microsoft.com/office/word/2018/wordml/cex" xmlns:w16="http://schemas.microsoft.com/office/word/2018/wordml">
+            <mc:Fallback xmlns:w16="http://schemas.microsoft.com/office/word/2018/wordml" xmlns:w16cex="http://schemas.microsoft.com/office/word/2018/wordml/cex">
               <w:pict>
                 <v:rect w14:anchorId="351B8E70" id="Retângulo 5" o:spid="_x0000_s1026" style="position:absolute;margin-left:0;margin-top:-.05pt;width:25.95pt;height:18.9pt;z-index:251659264;visibility:visible;mso-wrap-style:square;mso-height-percent:0;mso-wrap-distance-left:9pt;mso-wrap-distance-top:0;mso-wrap-distance-right:9pt;mso-wrap-distance-bottom:0;mso-position-horizontal:absolute;mso-position-horizontal-relative:text;mso-position-vertical:absolute;mso-position-vertical-relative:text;mso-height-percent:0;mso-height-relative:margin;v-text-anchor:middle" o:gfxdata="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" fillcolor="white [3212]" stroked="f" strokeweight="1pt"/>
               </w:pict>
@@ -58339,7 +58329,7 @@
 </file>
 
 <file path=customXml/itemProps1.xml><?xml version="1.0" encoding="utf-8"?>
-<ds:datastoreItem xmlns:ds="http://schemas.openxmlformats.org/officeDocument/2006/customXml" ds:itemID="{0FEFDF45-B9F3-4687-99C3-71753DD50C78}">
+<ds:datastoreItem xmlns:ds="http://schemas.openxmlformats.org/officeDocument/2006/customXml" ds:itemID="{3E252035-2824-4748-AA5C-CBC1491FF244}">
   <ds:schemaRefs>
     <ds:schemaRef ds:uri="http://schemas.openxmlformats.org/officeDocument/2006/bibliography"/>
   </ds:schemaRefs>

</xml_diff>